<commit_message>
Diagnostico corregido y 2da prueba de testing
</commit_message>
<xml_diff>
--- a/Diagnostico/REQUERIMIENTOS registrar servicio.docx
+++ b/Diagnostico/REQUERIMIENTOS registrar servicio.docx
@@ -50,7 +50,10 @@
         </w:numPr>
       </w:pPr>
       <w:r>
-        <w:t>Identificar guía.</w:t>
+        <w:t>El sistema debe permitir</w:t>
+      </w:r>
+      <w:r>
+        <w:t>le a un usuario guía identificarse.</w:t>
       </w:r>
     </w:p>
     <w:p>
@@ -62,7 +65,22 @@
         </w:numPr>
       </w:pPr>
       <w:r>
-        <w:t>Verificar si el guía ya está registrado o aún no, en el último caso debe permitirle hacerlo.</w:t>
+        <w:t>E</w:t>
+      </w:r>
+      <w:r>
+        <w:t xml:space="preserve">l sistema debe </w:t>
+      </w:r>
+      <w:r>
+        <w:t>ser capaz de</w:t>
+      </w:r>
+      <w:r>
+        <w:t xml:space="preserve"> </w:t>
+      </w:r>
+      <w:r>
+        <w:t>v</w:t>
+      </w:r>
+      <w:r>
+        <w:t>erificar si el guía ya está registrado o aún no, en el último caso debe permitirle hacerlo.</w:t>
       </w:r>
     </w:p>
     <w:p>
@@ -74,7 +92,22 @@
         </w:numPr>
       </w:pPr>
       <w:r>
-        <w:t>Informar tipos de servicios para que el guía seleccione uno y, en caso de que no exista, permitir registrar nuevos tipos.</w:t>
+        <w:t>E</w:t>
+      </w:r>
+      <w:r>
+        <w:t xml:space="preserve">l sistema debe </w:t>
+      </w:r>
+      <w:r>
+        <w:t>ser capaz de</w:t>
+      </w:r>
+      <w:r>
+        <w:t xml:space="preserve"> </w:t>
+      </w:r>
+      <w:r>
+        <w:t>i</w:t>
+      </w:r>
+      <w:r>
+        <w:t>nformar tipos de servicios para que el guía seleccione uno y, en caso de que no exista, permitir registrar nuevos tipos.</w:t>
       </w:r>
     </w:p>
     <w:p>
@@ -86,7 +119,43 @@
         </w:numPr>
       </w:pPr>
       <w:r>
-        <w:t>Registrar servicio nuevo con los datos correspondientes.</w:t>
+        <w:t>E</w:t>
+      </w:r>
+      <w:r>
+        <w:t xml:space="preserve">l sistema debe permitir </w:t>
+      </w:r>
+      <w:r>
+        <w:t>r</w:t>
+      </w:r>
+      <w:r>
+        <w:t>egistrar</w:t>
+      </w:r>
+      <w:r>
+        <w:t xml:space="preserve"> un</w:t>
+      </w:r>
+      <w:r>
+        <w:t xml:space="preserve"> servicio nuevo con los datos correspondientes</w:t>
+      </w:r>
+      <w:r>
+        <w:t>, y estos deben ser validados</w:t>
+      </w:r>
+      <w:r>
+        <w:t>.</w:t>
+      </w:r>
+    </w:p>
+    <w:p>
+      <w:pPr>
+        <w:pStyle w:val="Prrafodelista"/>
+        <w:numPr>
+          <w:ilvl w:val="0"/>
+          <w:numId w:val="1"/>
+        </w:numPr>
+      </w:pPr>
+      <w:r>
+        <w:t xml:space="preserve">El sistema debe permitir a un usuario con rol administrador </w:t>
+      </w:r>
+      <w:r>
+        <w:t>dar permisos de acceso a los datos.</w:t>
       </w:r>
     </w:p>
     <w:p>
@@ -135,19 +204,13 @@
         </w:numPr>
       </w:pPr>
       <w:r>
-        <w:t>El sistema debe ser capaz de registrar cientos de servicios simultáneamente.</w:t>
-      </w:r>
-    </w:p>
-    <w:p>
-      <w:pPr>
-        <w:pStyle w:val="Prrafodelista"/>
-        <w:numPr>
-          <w:ilvl w:val="0"/>
-          <w:numId w:val="2"/>
-        </w:numPr>
-      </w:pPr>
-      <w:r>
-        <w:t>Solo el administrador del sistema debe ser capaz de permitir o no el acceso a los datos.</w:t>
+        <w:t xml:space="preserve">El sistema debe ser capaz de registrar </w:t>
+      </w:r>
+      <w:r>
+        <w:t>cien</w:t>
+      </w:r>
+      <w:r>
+        <w:t xml:space="preserve"> servicios simultáneamente.</w:t>
       </w:r>
     </w:p>
     <w:p>

</xml_diff>